<commit_message>
Esqueletos revisados contra manuscrito.
</commit_message>
<xml_diff>
--- a/fuentes/contenidos/grado05/guion01/LE_05_01_CO.docx
+++ b/fuentes/contenidos/grado05/guion01/LE_05_01_CO.docx
@@ -1,6 +1,6 @@
 
 <file path=word/document.xml><?xml version="1.0" encoding="utf-8"?>
-<w:document xmlns:wpc="http://schemas.microsoft.com/office/word/2010/wordprocessingCanvas" xmlns:mo="http://schemas.microsoft.com/office/mac/office/2008/main" xmlns:mc="http://schemas.openxmlformats.org/markup-compatibility/2006" xmlns:mv="urn:schemas-microsoft-com:mac:vml" xmlns:o="urn:schemas-microsoft-com:office:office" xmlns:r="http://schemas.openxmlformats.org/officeDocument/2006/relationships" xmlns:m="http://schemas.openxmlformats.org/officeDocument/2006/math" xmlns:v="urn:schemas-microsoft-com:vml" xmlns:wp14="http://schemas.microsoft.com/office/word/2010/wordprocessingDrawing" xmlns:wp="http://schemas.openxmlformats.org/drawingml/2006/wordprocessingDrawing" xmlns:w10="urn:schemas-microsoft-com:office:word" xmlns:w="http://schemas.openxmlformats.org/wordprocessingml/2006/main" xmlns:w14="http://schemas.microsoft.com/office/word/2010/wordml" xmlns:wpg="http://schemas.microsoft.com/office/word/2010/wordprocessingGroup" xmlns:wpi="http://schemas.microsoft.com/office/word/2010/wordprocessingInk" xmlns:wne="http://schemas.microsoft.com/office/word/2006/wordml" xmlns:wps="http://schemas.microsoft.com/office/word/2010/wordprocessingShape" mc:Ignorable="w14 wp14">
+<w:document xmlns:wpc="http://schemas.microsoft.com/office/word/2010/wordprocessingCanvas" xmlns:mc="http://schemas.openxmlformats.org/markup-compatibility/2006" xmlns:o="urn:schemas-microsoft-com:office:office" xmlns:r="http://schemas.openxmlformats.org/officeDocument/2006/relationships" xmlns:m="http://schemas.openxmlformats.org/officeDocument/2006/math" xmlns:v="urn:schemas-microsoft-com:vml" xmlns:wp14="http://schemas.microsoft.com/office/word/2010/wordprocessingDrawing" xmlns:wp="http://schemas.openxmlformats.org/drawingml/2006/wordprocessingDrawing" xmlns:w10="urn:schemas-microsoft-com:office:word" xmlns:w="http://schemas.openxmlformats.org/wordprocessingml/2006/main" xmlns:w14="http://schemas.microsoft.com/office/word/2010/wordml" xmlns:wpg="http://schemas.microsoft.com/office/word/2010/wordprocessingGroup" xmlns:wpi="http://schemas.microsoft.com/office/word/2010/wordprocessingInk" xmlns:wne="http://schemas.microsoft.com/office/word/2006/wordml" xmlns:wps="http://schemas.microsoft.com/office/word/2010/wordprocessingShape" mc:Ignorable="w14 wp14">
   <w:body>
     <w:tbl>
       <w:tblPr>
@@ -149,7 +149,19 @@
               <w:rPr>
                 <w:rFonts w:ascii="Times" w:hAnsi="Times"/>
               </w:rPr>
-              <w:t>Descubre qué es un relato literario y sus clases, qué es una novela y un cuento y cúales son sus características distintivas.</w:t>
+              <w:t>Descubre qué es un relato literario y sus clases, qué</w:t>
+            </w:r>
+            <w:r>
+              <w:rPr>
+                <w:rFonts w:ascii="Times" w:hAnsi="Times"/>
+              </w:rPr>
+              <w:t xml:space="preserve"> es una novela y un cuento y cuá</w:t>
+            </w:r>
+            <w:r>
+              <w:rPr>
+                <w:rFonts w:ascii="Times" w:hAnsi="Times"/>
+              </w:rPr>
+              <w:t>les son sus características distintivas.</w:t>
             </w:r>
           </w:p>
         </w:tc>
@@ -2257,7 +2269,17 @@
                 <w:szCs w:val="24"/>
                 <w:lang w:val="es-ES_tradnl"/>
               </w:rPr>
-              <w:t xml:space="preserve"> y ahora lo tengo mojado.</w:t>
+              <w:t xml:space="preserve"> y ahora lo tengo </w:t>
+            </w:r>
+            <w:r>
+              <w:rPr>
+                <w:rFonts w:ascii="Times New Roman" w:eastAsia="Batang" w:hAnsi="Times New Roman" w:cs="Times New Roman"/>
+                <w:sz w:val="24"/>
+                <w:szCs w:val="24"/>
+                <w:lang w:val="es-ES_tradnl"/>
+              </w:rPr>
+              <w:lastRenderedPageBreak/>
+              <w:t>mojado.</w:t>
             </w:r>
           </w:p>
           <w:p>
@@ -3370,15 +3392,52 @@
       <w:pPr>
         <w:rPr>
           <w:rFonts w:ascii="Times New Roman" w:eastAsia="Batang" w:hAnsi="Times New Roman" w:cs="Times New Roman"/>
-          <w:highlight w:val="yellow"/>
-        </w:rPr>
-      </w:pPr>
-      <w:r>
-        <w:rPr>
-          <w:rFonts w:ascii="Times New Roman" w:eastAsia="Batang" w:hAnsi="Times New Roman" w:cs="Times New Roman"/>
           <w:b/>
           <w:highlight w:val="yellow"/>
         </w:rPr>
+      </w:pPr>
+    </w:p>
+    <w:p>
+      <w:pPr>
+        <w:rPr>
+          <w:rFonts w:ascii="Times New Roman" w:eastAsia="Batang" w:hAnsi="Times New Roman" w:cs="Times New Roman"/>
+          <w:b/>
+          <w:highlight w:val="yellow"/>
+        </w:rPr>
+      </w:pPr>
+    </w:p>
+    <w:p>
+      <w:pPr>
+        <w:rPr>
+          <w:rFonts w:ascii="Times New Roman" w:eastAsia="Batang" w:hAnsi="Times New Roman" w:cs="Times New Roman"/>
+          <w:b/>
+          <w:highlight w:val="yellow"/>
+        </w:rPr>
+      </w:pPr>
+    </w:p>
+    <w:p>
+      <w:pPr>
+        <w:rPr>
+          <w:rFonts w:ascii="Times New Roman" w:eastAsia="Batang" w:hAnsi="Times New Roman" w:cs="Times New Roman"/>
+          <w:b/>
+          <w:highlight w:val="yellow"/>
+        </w:rPr>
+      </w:pPr>
+    </w:p>
+    <w:p>
+      <w:pPr>
+        <w:rPr>
+          <w:rFonts w:ascii="Times New Roman" w:eastAsia="Batang" w:hAnsi="Times New Roman" w:cs="Times New Roman"/>
+          <w:highlight w:val="yellow"/>
+        </w:rPr>
+      </w:pPr>
+      <w:r>
+        <w:rPr>
+          <w:rFonts w:ascii="Times New Roman" w:eastAsia="Batang" w:hAnsi="Times New Roman" w:cs="Times New Roman"/>
+          <w:b/>
+          <w:highlight w:val="yellow"/>
+        </w:rPr>
+        <w:lastRenderedPageBreak/>
         <w:t>[SECCIÓN 2]</w:t>
       </w:r>
       <w:r>
@@ -4158,6 +4217,7 @@
                 <w:sz w:val="24"/>
                 <w:szCs w:val="24"/>
               </w:rPr>
+              <w:lastRenderedPageBreak/>
               <w:t xml:space="preserve">Gabriel García </w:t>
             </w:r>
             <w:r>
@@ -5193,7 +5253,16 @@
                 <w:sz w:val="24"/>
                 <w:szCs w:val="24"/>
               </w:rPr>
-              <w:t>Este interactivo muestra la diferencia entre el tiempo de la acción y el orden que establece el narrador al contar unos hechos.</w:t>
+              <w:t xml:space="preserve">Este interactivo muestra la diferencia entre el tiempo de la </w:t>
+            </w:r>
+            <w:r>
+              <w:rPr>
+                <w:rFonts w:ascii="Times New Roman" w:eastAsia="Batang" w:hAnsi="Times New Roman" w:cs="Times New Roman"/>
+                <w:sz w:val="24"/>
+                <w:szCs w:val="24"/>
+              </w:rPr>
+              <w:lastRenderedPageBreak/>
+              <w:t>acción y el orden que establece el narrador al contar unos hechos.</w:t>
             </w:r>
           </w:p>
           <w:p>
@@ -5796,6 +5865,7 @@
                   <w:rFonts w:ascii="Times New Roman" w:eastAsia="Batang" w:hAnsi="Times New Roman" w:cs="Times New Roman"/>
                   <w:iCs/>
                 </w:rPr>
+                <w:lastRenderedPageBreak/>
                 <w:t xml:space="preserve">- </w:t>
               </w:r>
             </w:ins>
@@ -6188,6 +6258,7 @@
                 <w:sz w:val="24"/>
                 <w:szCs w:val="24"/>
               </w:rPr>
+              <w:lastRenderedPageBreak/>
               <w:t>Título</w:t>
             </w:r>
           </w:p>
@@ -6468,7 +6539,18 @@
                 <w:sz w:val="24"/>
                 <w:szCs w:val="24"/>
               </w:rPr>
-              <w:t>Código Shutterstock (o URL o la ruta en AulaPlaneta)</w:t>
+              <w:t xml:space="preserve">Código Shutterstock (o URL o la ruta en </w:t>
+            </w:r>
+            <w:r>
+              <w:rPr>
+                <w:rFonts w:ascii="Times New Roman" w:eastAsia="Batang" w:hAnsi="Times New Roman" w:cs="Times New Roman"/>
+                <w:b/>
+                <w:color w:val="000000"/>
+                <w:sz w:val="24"/>
+                <w:szCs w:val="24"/>
+              </w:rPr>
+              <w:lastRenderedPageBreak/>
+              <w:t>AulaPlaneta)</w:t>
             </w:r>
           </w:p>
         </w:tc>
@@ -6538,6 +6620,7 @@
                 <w:sz w:val="24"/>
                 <w:szCs w:val="24"/>
               </w:rPr>
+              <w:lastRenderedPageBreak/>
               <w:t>Pie de imagen</w:t>
             </w:r>
           </w:p>
@@ -7604,7 +7687,17 @@
                 <w:szCs w:val="24"/>
                 <w:lang w:val="es-ES_tradnl"/>
               </w:rPr>
-              <w:t xml:space="preserve">Por ejemplo, los hermanos Grimm recopilaron muchos cuentos que hasta el siglo XIX se habían transmitido </w:t>
+              <w:t xml:space="preserve">Por ejemplo, los hermanos Grimm recopilaron muchos cuentos que hasta el </w:t>
+            </w:r>
+            <w:r>
+              <w:rPr>
+                <w:rFonts w:ascii="Times New Roman" w:eastAsia="Batang" w:hAnsi="Times New Roman" w:cs="Times New Roman"/>
+                <w:sz w:val="24"/>
+                <w:szCs w:val="24"/>
+                <w:lang w:val="es-ES_tradnl"/>
+              </w:rPr>
+              <w:lastRenderedPageBreak/>
+              <w:t xml:space="preserve">siglo XIX se habían transmitido </w:t>
             </w:r>
             <w:ins w:id="47" w:author="Luis Felipe Pertuz Urrego" w:date="2015-02-28T22:29:00Z">
               <w:r>
@@ -8493,7 +8586,16 @@
                 <w:sz w:val="24"/>
                 <w:szCs w:val="24"/>
               </w:rPr>
-              <w:t xml:space="preserve">observan las imágenes. Invítelos a analizar cada uno de los elementos que caracteriza un relato literario. Deben tener presente que no se trata solo de comprender el relato, sino de saberlo analizar: identificar su estructura, determinar el tipo de narrador, reconocer el manejo del tiempo y clasificar los personajes. Puede ayudarlos, proponiéndoles estas preguntas: </w:t>
+              <w:t xml:space="preserve">observan las imágenes. Invítelos a analizar cada uno de los elementos que caracteriza un relato literario. Deben tener presente que no se trata solo de comprender el relato, sino de saberlo analizar: identificar su estructura, determinar el tipo de narrador, reconocer el manejo del tiempo y clasificar los </w:t>
+            </w:r>
+            <w:r>
+              <w:rPr>
+                <w:rFonts w:ascii="Times New Roman" w:eastAsia="Batang" w:hAnsi="Times New Roman" w:cs="Times New Roman"/>
+                <w:sz w:val="24"/>
+                <w:szCs w:val="24"/>
+              </w:rPr>
+              <w:lastRenderedPageBreak/>
+              <w:t xml:space="preserve">personajes. Puede ayudarlos, proponiéndoles estas preguntas: </w:t>
             </w:r>
           </w:p>
           <w:p>
@@ -8952,7 +9054,16 @@
                 <w:sz w:val="24"/>
                 <w:szCs w:val="24"/>
               </w:rPr>
-              <w:t>Al caer la tarde vio aparecer, por un lado, al Conejo y, por otro, al León.</w:t>
+              <w:t xml:space="preserve">Al caer la tarde vio aparecer, por un lado, al Conejo y, por otro, </w:t>
+            </w:r>
+            <w:r>
+              <w:rPr>
+                <w:rFonts w:ascii="Times New Roman" w:eastAsia="Batang" w:hAnsi="Times New Roman" w:cs="Times New Roman"/>
+                <w:sz w:val="24"/>
+                <w:szCs w:val="24"/>
+              </w:rPr>
+              <w:lastRenderedPageBreak/>
+              <w:t>al León.</w:t>
             </w:r>
           </w:p>
           <w:p>
@@ -9248,6 +9359,7 @@
                 <w:sz w:val="24"/>
                 <w:szCs w:val="24"/>
               </w:rPr>
+              <w:lastRenderedPageBreak/>
               <w:t>Título</w:t>
             </w:r>
           </w:p>
@@ -9587,6 +9699,7 @@
         <w:rPr>
           <w:rFonts w:ascii="Times New Roman" w:eastAsia="Batang" w:hAnsi="Times New Roman" w:cs="Times New Roman"/>
         </w:rPr>
+        <w:lastRenderedPageBreak/>
         <w:t>Los cuentos se clasifican de acuerdo con la temática que tratan, su relación con la realidad, el lector al cual se dirigen, el efecto</w:t>
       </w:r>
       <w:r>
@@ -11127,6 +11240,7 @@
                 <w:sz w:val="24"/>
                 <w:szCs w:val="24"/>
               </w:rPr>
+              <w:lastRenderedPageBreak/>
               <w:t>Código Shutterstock (o URL o la ruta en AulaPlaneta)</w:t>
             </w:r>
           </w:p>
@@ -11766,6 +11880,7 @@
                 <w:sz w:val="24"/>
                 <w:szCs w:val="24"/>
               </w:rPr>
+              <w:lastRenderedPageBreak/>
               <w:t>Código</w:t>
             </w:r>
           </w:p>
@@ -12907,7 +13022,15 @@
           <w:rFonts w:ascii="Times New Roman" w:eastAsia="Batang" w:hAnsi="Times New Roman" w:cs="Times New Roman"/>
           <w:lang w:val="es-ES"/>
         </w:rPr>
-        <w:t xml:space="preserve">A partir del sigo XIX, escritores como el francés </w:t>
+        <w:t xml:space="preserve">A partir del </w:t>
+      </w:r>
+      <w:r>
+        <w:rPr>
+          <w:rFonts w:ascii="Times New Roman" w:eastAsia="Batang" w:hAnsi="Times New Roman" w:cs="Times New Roman"/>
+          <w:lang w:val="es-ES"/>
+        </w:rPr>
+        <w:lastRenderedPageBreak/>
+        <w:t xml:space="preserve">sigo XIX, escritores como el francés </w:t>
       </w:r>
       <w:proofErr w:type="spellStart"/>
       <w:r>
@@ -13774,7 +13897,17 @@
                 <w:szCs w:val="24"/>
                 <w:lang w:val="es-ES"/>
               </w:rPr>
-              <w:t xml:space="preserve">os que surgen del enamoramiento. El espacio de estas novelas son los paisajes naturales. </w:t>
+              <w:t xml:space="preserve">os que surgen del enamoramiento. El espacio de </w:t>
+            </w:r>
+            <w:r>
+              <w:rPr>
+                <w:rFonts w:ascii="Times New Roman" w:eastAsia="Batang" w:hAnsi="Times New Roman" w:cs="Times New Roman"/>
+                <w:sz w:val="24"/>
+                <w:szCs w:val="24"/>
+                <w:lang w:val="es-ES"/>
+              </w:rPr>
+              <w:lastRenderedPageBreak/>
+              <w:t xml:space="preserve">estas novelas son los paisajes naturales. </w:t>
             </w:r>
           </w:p>
         </w:tc>
@@ -13803,6 +13936,7 @@
                 <w:szCs w:val="24"/>
                 <w:lang w:val="es-ES"/>
               </w:rPr>
+              <w:lastRenderedPageBreak/>
               <w:t>C</w:t>
             </w:r>
             <w:r>
@@ -14736,6 +14870,7 @@
           <w:color w:val="262626"/>
           <w:lang w:val="es-ES"/>
         </w:rPr>
+        <w:lastRenderedPageBreak/>
         <w:t>Nudo</w:t>
       </w:r>
       <w:r>
@@ -15686,6 +15821,7 @@
                 <w:sz w:val="24"/>
                 <w:szCs w:val="24"/>
               </w:rPr>
+              <w:lastRenderedPageBreak/>
               <w:t>Descripción</w:t>
             </w:r>
           </w:p>
@@ -16639,6 +16775,7 @@
                 <w:sz w:val="24"/>
                 <w:szCs w:val="24"/>
               </w:rPr>
+              <w:lastRenderedPageBreak/>
               <w:t>Descripción</w:t>
             </w:r>
           </w:p>
@@ -18350,6 +18487,7 @@
                 <w:sz w:val="24"/>
                 <w:szCs w:val="24"/>
               </w:rPr>
+              <w:lastRenderedPageBreak/>
               <w:t>Practica: recurso nuevo</w:t>
             </w:r>
           </w:p>
@@ -20179,7 +20317,14 @@
         <w:rPr>
           <w:rFonts w:ascii="Times New Roman" w:eastAsia="Batang" w:hAnsi="Times New Roman" w:cs="Times New Roman"/>
         </w:rPr>
-        <w:t>Una fría noche de invierno, en una pequeña ciudad de Inglaterra, unos transeúntes hallaron a una joven y bella mujer tirada en la calle. Estaba muy enferma y pronto daría a luz un bebé. Como no tenía dinero, la trasladaron al hospicio, una institución regentada por la junta parroquial de la ciudad que daba cobijo a los más necesitados. Al día siguiente nació su hijo y, poco después, ella murió sin que nadie supiera quién era ni de dónde venía. Al niño lo llamaron Oliver Twist. En aquel hospicio pasó Oliver los diez primeros meses de su vida. Transcurrido este tiempo, la junta parroquial lo envió a otro centro situado fuera de la ciudad donde vivían veinte o treinta huérfanos más. Los pobrecillos estaban sometidos a la crueldad de la señora Mann, una mujer cuya avaricia la llevaba a apropiarse del dinero que la parroquia destinaba a cada ni</w:t>
+        <w:t xml:space="preserve">Una fría noche de invierno, en una pequeña ciudad de Inglaterra, unos transeúntes hallaron a una joven y bella mujer tirada en la calle. Estaba muy enferma y pronto daría a luz un bebé. Como no tenía dinero, la trasladaron al hospicio, una institución regentada por la junta parroquial de la ciudad que daba cobijo a los más necesitados. Al día siguiente nació su hijo y, poco después, ella murió sin que nadie supiera quién era ni de dónde venía. Al niño lo llamaron Oliver Twist. En aquel hospicio pasó Oliver los diez primeros meses de su vida. Transcurrido este tiempo, la junta parroquial lo envió a otro centro situado fuera de la ciudad donde vivían veinte o treinta huérfanos más. Los pobrecillos estaban sometidos a la crueldad de la señora Mann, una mujer cuya avaricia </w:t>
+      </w:r>
+      <w:r>
+        <w:rPr>
+          <w:rFonts w:ascii="Times New Roman" w:eastAsia="Batang" w:hAnsi="Times New Roman" w:cs="Times New Roman"/>
+        </w:rPr>
+        <w:lastRenderedPageBreak/>
+        <w:t>la llevaba a apropiarse del dinero que la parroquia destinaba a cada ni</w:t>
       </w:r>
       <w:r>
         <w:rPr>
@@ -20589,7 +20734,25 @@
           <w:iCs/>
           <w:color w:val="000000"/>
         </w:rPr>
-        <w:t xml:space="preserve"> rió estrepitosamente).</w:t>
+        <w:t xml:space="preserve"> </w:t>
+      </w:r>
+      <w:proofErr w:type="spellStart"/>
+      <w:r>
+        <w:rPr>
+          <w:rFonts w:ascii="Times New Roman" w:hAnsi="Times New Roman" w:cs="Times New Roman"/>
+          <w:iCs/>
+          <w:color w:val="000000"/>
+        </w:rPr>
+        <w:t>rió</w:t>
+      </w:r>
+      <w:proofErr w:type="spellEnd"/>
+      <w:r>
+        <w:rPr>
+          <w:rFonts w:ascii="Times New Roman" w:hAnsi="Times New Roman" w:cs="Times New Roman"/>
+          <w:iCs/>
+          <w:color w:val="000000"/>
+        </w:rPr>
+        <w:t xml:space="preserve"> estrepitosamente).</w:t>
       </w:r>
       <w:r>
         <w:rPr>
@@ -20921,6 +21084,7 @@
             <w:iCs/>
             <w:color w:val="000000"/>
           </w:rPr>
+          <w:lastRenderedPageBreak/>
           <w:sym w:font="Symbol" w:char="F02D"/>
         </w:r>
       </w:ins>
@@ -22254,7 +22418,18 @@
                 <w:sz w:val="24"/>
                 <w:szCs w:val="24"/>
               </w:rPr>
-              <w:t xml:space="preserve"> que sirve para afianzar conocimientos sobre el relato literario </w:t>
+              <w:t xml:space="preserve"> que sirve para afianzar conocimientos sobre el relato l</w:t>
+            </w:r>
+            <w:bookmarkStart w:id="128" w:name="_GoBack"/>
+            <w:bookmarkEnd w:id="128"/>
+            <w:r>
+              <w:rPr>
+                <w:rFonts w:ascii="Times New Roman" w:hAnsi="Times New Roman" w:cs="Times New Roman"/>
+                <w:color w:val="000000"/>
+                <w:sz w:val="24"/>
+                <w:szCs w:val="24"/>
+              </w:rPr>
+              <w:t xml:space="preserve">iterario </w:t>
             </w:r>
           </w:p>
         </w:tc>
@@ -22283,6 +22458,7 @@
           <w:b/>
           <w:highlight w:val="yellow"/>
         </w:rPr>
+        <w:lastRenderedPageBreak/>
         <w:t>[SECCIÓN 1]</w:t>
       </w:r>
       <w:r>
@@ -22581,7 +22757,6 @@
                 <w:szCs w:val="24"/>
               </w:rPr>
             </w:pPr>
-            <w:bookmarkStart w:id="128" w:name="_GoBack"/>
             <w:r>
               <w:rPr>
                 <w:rFonts w:ascii="Times New Roman" w:hAnsi="Times New Roman" w:cs="Times New Roman"/>
@@ -22595,7 +22770,6 @@
           </w:p>
         </w:tc>
       </w:tr>
-      <w:bookmarkEnd w:id="128"/>
       <w:tr>
         <w:tc>
           <w:tcPr>
@@ -23217,12 +23391,6 @@
                 <w:instrText xml:space="preserve"> HYPERLINK "https://www.youtube.com/watch?v=VvqL8BFAD3c" </w:instrText>
               </w:r>
               <w:r>
-                <w:rPr>
-                  <w:rFonts w:eastAsiaTheme="minorEastAsia"/>
-                  <w:sz w:val="24"/>
-                  <w:szCs w:val="24"/>
-                  <w:lang w:val="es-ES_tradnl" w:eastAsia="es-ES"/>
-                </w:rPr>
                 <w:fldChar w:fldCharType="separate"/>
               </w:r>
               <w:r>
@@ -23369,7 +23537,7 @@
 </file>
 
 <file path=word/endnotes.xml><?xml version="1.0" encoding="utf-8"?>
-<w:endnotes xmlns:wpc="http://schemas.microsoft.com/office/word/2010/wordprocessingCanvas" xmlns:mo="http://schemas.microsoft.com/office/mac/office/2008/main" xmlns:mc="http://schemas.openxmlformats.org/markup-compatibility/2006" xmlns:mv="urn:schemas-microsoft-com:mac:vml" xmlns:o="urn:schemas-microsoft-com:office:office" xmlns:r="http://schemas.openxmlformats.org/officeDocument/2006/relationships" xmlns:m="http://schemas.openxmlformats.org/officeDocument/2006/math" xmlns:v="urn:schemas-microsoft-com:vml" xmlns:wp14="http://schemas.microsoft.com/office/word/2010/wordprocessingDrawing" xmlns:wp="http://schemas.openxmlformats.org/drawingml/2006/wordprocessingDrawing" xmlns:w10="urn:schemas-microsoft-com:office:word" xmlns:w="http://schemas.openxmlformats.org/wordprocessingml/2006/main" xmlns:w14="http://schemas.microsoft.com/office/word/2010/wordml" xmlns:wpg="http://schemas.microsoft.com/office/word/2010/wordprocessingGroup" xmlns:wpi="http://schemas.microsoft.com/office/word/2010/wordprocessingInk" xmlns:wne="http://schemas.microsoft.com/office/word/2006/wordml" xmlns:wps="http://schemas.microsoft.com/office/word/2010/wordprocessingShape" mc:Ignorable="w14 wp14">
+<w:endnotes xmlns:wpc="http://schemas.microsoft.com/office/word/2010/wordprocessingCanvas" xmlns:mc="http://schemas.openxmlformats.org/markup-compatibility/2006" xmlns:o="urn:schemas-microsoft-com:office:office" xmlns:r="http://schemas.openxmlformats.org/officeDocument/2006/relationships" xmlns:m="http://schemas.openxmlformats.org/officeDocument/2006/math" xmlns:v="urn:schemas-microsoft-com:vml" xmlns:wp14="http://schemas.microsoft.com/office/word/2010/wordprocessingDrawing" xmlns:wp="http://schemas.openxmlformats.org/drawingml/2006/wordprocessingDrawing" xmlns:w10="urn:schemas-microsoft-com:office:word" xmlns:w="http://schemas.openxmlformats.org/wordprocessingml/2006/main" xmlns:w14="http://schemas.microsoft.com/office/word/2010/wordml" xmlns:wpg="http://schemas.microsoft.com/office/word/2010/wordprocessingGroup" xmlns:wpi="http://schemas.microsoft.com/office/word/2010/wordprocessingInk" xmlns:wne="http://schemas.microsoft.com/office/word/2006/wordml" xmlns:wps="http://schemas.microsoft.com/office/word/2010/wordprocessingShape" mc:Ignorable="w14 wp14">
   <w:endnote w:type="separator" w:id="-1">
     <w:p>
       <w:r>
@@ -23388,7 +23556,7 @@
 </file>
 
 <file path=word/footnotes.xml><?xml version="1.0" encoding="utf-8"?>
-<w:footnotes xmlns:wpc="http://schemas.microsoft.com/office/word/2010/wordprocessingCanvas" xmlns:mo="http://schemas.microsoft.com/office/mac/office/2008/main" xmlns:mc="http://schemas.openxmlformats.org/markup-compatibility/2006" xmlns:mv="urn:schemas-microsoft-com:mac:vml" xmlns:o="urn:schemas-microsoft-com:office:office" xmlns:r="http://schemas.openxmlformats.org/officeDocument/2006/relationships" xmlns:m="http://schemas.openxmlformats.org/officeDocument/2006/math" xmlns:v="urn:schemas-microsoft-com:vml" xmlns:wp14="http://schemas.microsoft.com/office/word/2010/wordprocessingDrawing" xmlns:wp="http://schemas.openxmlformats.org/drawingml/2006/wordprocessingDrawing" xmlns:w10="urn:schemas-microsoft-com:office:word" xmlns:w="http://schemas.openxmlformats.org/wordprocessingml/2006/main" xmlns:w14="http://schemas.microsoft.com/office/word/2010/wordml" xmlns:wpg="http://schemas.microsoft.com/office/word/2010/wordprocessingGroup" xmlns:wpi="http://schemas.microsoft.com/office/word/2010/wordprocessingInk" xmlns:wne="http://schemas.microsoft.com/office/word/2006/wordml" xmlns:wps="http://schemas.microsoft.com/office/word/2010/wordprocessingShape" mc:Ignorable="w14 wp14">
+<w:footnotes xmlns:wpc="http://schemas.microsoft.com/office/word/2010/wordprocessingCanvas" xmlns:mc="http://schemas.openxmlformats.org/markup-compatibility/2006" xmlns:o="urn:schemas-microsoft-com:office:office" xmlns:r="http://schemas.openxmlformats.org/officeDocument/2006/relationships" xmlns:m="http://schemas.openxmlformats.org/officeDocument/2006/math" xmlns:v="urn:schemas-microsoft-com:vml" xmlns:wp14="http://schemas.microsoft.com/office/word/2010/wordprocessingDrawing" xmlns:wp="http://schemas.openxmlformats.org/drawingml/2006/wordprocessingDrawing" xmlns:w10="urn:schemas-microsoft-com:office:word" xmlns:w="http://schemas.openxmlformats.org/wordprocessingml/2006/main" xmlns:w14="http://schemas.microsoft.com/office/word/2010/wordml" xmlns:wpg="http://schemas.microsoft.com/office/word/2010/wordprocessingGroup" xmlns:wpi="http://schemas.microsoft.com/office/word/2010/wordprocessingInk" xmlns:wne="http://schemas.microsoft.com/office/word/2006/wordml" xmlns:wps="http://schemas.microsoft.com/office/word/2010/wordprocessingShape" mc:Ignorable="w14 wp14">
   <w:footnote w:type="separator" w:id="-1">
     <w:p>
       <w:r>
@@ -23407,7 +23575,7 @@
 </file>
 
 <file path=word/header1.xml><?xml version="1.0" encoding="utf-8"?>
-<w:hdr xmlns:wpc="http://schemas.microsoft.com/office/word/2010/wordprocessingCanvas" xmlns:mo="http://schemas.microsoft.com/office/mac/office/2008/main" xmlns:mc="http://schemas.openxmlformats.org/markup-compatibility/2006" xmlns:mv="urn:schemas-microsoft-com:mac:vml" xmlns:o="urn:schemas-microsoft-com:office:office" xmlns:r="http://schemas.openxmlformats.org/officeDocument/2006/relationships" xmlns:m="http://schemas.openxmlformats.org/officeDocument/2006/math" xmlns:v="urn:schemas-microsoft-com:vml" xmlns:wp14="http://schemas.microsoft.com/office/word/2010/wordprocessingDrawing" xmlns:wp="http://schemas.openxmlformats.org/drawingml/2006/wordprocessingDrawing" xmlns:w10="urn:schemas-microsoft-com:office:word" xmlns:w="http://schemas.openxmlformats.org/wordprocessingml/2006/main" xmlns:w14="http://schemas.microsoft.com/office/word/2010/wordml" xmlns:wpg="http://schemas.microsoft.com/office/word/2010/wordprocessingGroup" xmlns:wpi="http://schemas.microsoft.com/office/word/2010/wordprocessingInk" xmlns:wne="http://schemas.microsoft.com/office/word/2006/wordml" xmlns:wps="http://schemas.microsoft.com/office/word/2010/wordprocessingShape" mc:Ignorable="w14 wp14">
+<w:hdr xmlns:wpc="http://schemas.microsoft.com/office/word/2010/wordprocessingCanvas" xmlns:mc="http://schemas.openxmlformats.org/markup-compatibility/2006" xmlns:o="urn:schemas-microsoft-com:office:office" xmlns:r="http://schemas.openxmlformats.org/officeDocument/2006/relationships" xmlns:m="http://schemas.openxmlformats.org/officeDocument/2006/math" xmlns:v="urn:schemas-microsoft-com:vml" xmlns:wp14="http://schemas.microsoft.com/office/word/2010/wordprocessingDrawing" xmlns:wp="http://schemas.openxmlformats.org/drawingml/2006/wordprocessingDrawing" xmlns:w10="urn:schemas-microsoft-com:office:word" xmlns:w="http://schemas.openxmlformats.org/wordprocessingml/2006/main" xmlns:w14="http://schemas.microsoft.com/office/word/2010/wordml" xmlns:wpg="http://schemas.microsoft.com/office/word/2010/wordprocessingGroup" xmlns:wpi="http://schemas.microsoft.com/office/word/2010/wordprocessingInk" xmlns:wne="http://schemas.microsoft.com/office/word/2006/wordml" xmlns:wps="http://schemas.microsoft.com/office/word/2010/wordprocessingShape" mc:Ignorable="w14 wp14">
   <w:p>
     <w:pPr>
       <w:pStyle w:val="Encabezado"/>
@@ -23492,7 +23660,7 @@
 </file>
 
 <file path=word/numbering.xml><?xml version="1.0" encoding="utf-8"?>
-<w:numbering xmlns:wpc="http://schemas.microsoft.com/office/word/2010/wordprocessingCanvas" xmlns:mo="http://schemas.microsoft.com/office/mac/office/2008/main" xmlns:mc="http://schemas.openxmlformats.org/markup-compatibility/2006" xmlns:mv="urn:schemas-microsoft-com:mac:vml" xmlns:o="urn:schemas-microsoft-com:office:office" xmlns:r="http://schemas.openxmlformats.org/officeDocument/2006/relationships" xmlns:m="http://schemas.openxmlformats.org/officeDocument/2006/math" xmlns:v="urn:schemas-microsoft-com:vml" xmlns:wp14="http://schemas.microsoft.com/office/word/2010/wordprocessingDrawing" xmlns:wp="http://schemas.openxmlformats.org/drawingml/2006/wordprocessingDrawing" xmlns:w10="urn:schemas-microsoft-com:office:word" xmlns:w="http://schemas.openxmlformats.org/wordprocessingml/2006/main" xmlns:w14="http://schemas.microsoft.com/office/word/2010/wordml" xmlns:wpg="http://schemas.microsoft.com/office/word/2010/wordprocessingGroup" xmlns:wpi="http://schemas.microsoft.com/office/word/2010/wordprocessingInk" xmlns:wne="http://schemas.microsoft.com/office/word/2006/wordml" xmlns:wps="http://schemas.microsoft.com/office/word/2010/wordprocessingShape" mc:Ignorable="w14 wp14">
+<w:numbering xmlns:wpc="http://schemas.microsoft.com/office/word/2010/wordprocessingCanvas" xmlns:mc="http://schemas.openxmlformats.org/markup-compatibility/2006" xmlns:o="urn:schemas-microsoft-com:office:office" xmlns:r="http://schemas.openxmlformats.org/officeDocument/2006/relationships" xmlns:m="http://schemas.openxmlformats.org/officeDocument/2006/math" xmlns:v="urn:schemas-microsoft-com:vml" xmlns:wp14="http://schemas.microsoft.com/office/word/2010/wordprocessingDrawing" xmlns:wp="http://schemas.openxmlformats.org/drawingml/2006/wordprocessingDrawing" xmlns:w10="urn:schemas-microsoft-com:office:word" xmlns:w="http://schemas.openxmlformats.org/wordprocessingml/2006/main" xmlns:w14="http://schemas.microsoft.com/office/word/2010/wordml" xmlns:wpg="http://schemas.microsoft.com/office/word/2010/wordprocessingGroup" xmlns:wpi="http://schemas.microsoft.com/office/word/2010/wordprocessingInk" xmlns:wne="http://schemas.microsoft.com/office/word/2006/wordml" xmlns:wps="http://schemas.microsoft.com/office/word/2010/wordprocessingShape" mc:Ignorable="w14 wp14">
   <w:abstractNum w:abstractNumId="0">
     <w:nsid w:val="0C084AA1"/>
     <w:multiLevelType w:val="multilevel"/>
@@ -25902,7 +26070,7 @@
     </w:rPrDefault>
     <w:pPrDefault/>
   </w:docDefaults>
-  <w:latentStyles w:defLockedState="0" w:defUIPriority="0" w:defSemiHidden="1" w:defUnhideWhenUsed="0" w:defQFormat="0" w:count="276">
+  <w:latentStyles w:defLockedState="0" w:defUIPriority="0" w:defSemiHidden="1" w:defUnhideWhenUsed="0" w:defQFormat="0" w:count="267">
     <w:lsdException w:name="Normal" w:semiHidden="0"/>
     <w:lsdException w:name="heading 1" w:semiHidden="0"/>
     <w:lsdException w:name="heading 2" w:semiHidden="0"/>
@@ -26360,7 +26528,6 @@
       <w:lang w:val="es-MX" w:eastAsia="en-US"/>
     </w:rPr>
     <w:tblPr>
-      <w:tblInd w:w="0" w:type="dxa"/>
       <w:tblBorders>
         <w:top w:val="single" w:sz="4" w:space="0" w:color="000000" w:themeColor="text1"/>
         <w:left w:val="single" w:sz="4" w:space="0" w:color="000000" w:themeColor="text1"/>
@@ -26369,12 +26536,6 @@
         <w:insideH w:val="single" w:sz="4" w:space="0" w:color="000000" w:themeColor="text1"/>
         <w:insideV w:val="single" w:sz="4" w:space="0" w:color="000000" w:themeColor="text1"/>
       </w:tblBorders>
-      <w:tblCellMar>
-        <w:top w:w="0" w:type="dxa"/>
-        <w:left w:w="108" w:type="dxa"/>
-        <w:bottom w:w="0" w:type="dxa"/>
-        <w:right w:w="108" w:type="dxa"/>
-      </w:tblCellMar>
     </w:tblPr>
   </w:style>
   <w:style w:type="paragraph" w:styleId="Prrafodelista">
@@ -26465,7 +26626,7 @@
 </file>
 
 <file path=word/stylesWithEffects.xml><?xml version="1.0" encoding="utf-8"?>
-<w:styles xmlns:wpc="http://schemas.microsoft.com/office/word/2010/wordprocessingCanvas" xmlns:mo="http://schemas.microsoft.com/office/mac/office/2008/main" xmlns:mc="http://schemas.openxmlformats.org/markup-compatibility/2006" xmlns:mv="urn:schemas-microsoft-com:mac:vml" xmlns:o="urn:schemas-microsoft-com:office:office" xmlns:r="http://schemas.openxmlformats.org/officeDocument/2006/relationships" xmlns:m="http://schemas.openxmlformats.org/officeDocument/2006/math" xmlns:v="urn:schemas-microsoft-com:vml" xmlns:wp14="http://schemas.microsoft.com/office/word/2010/wordprocessingDrawing" xmlns:wp="http://schemas.openxmlformats.org/drawingml/2006/wordprocessingDrawing" xmlns:w10="urn:schemas-microsoft-com:office:word" xmlns:w="http://schemas.openxmlformats.org/wordprocessingml/2006/main" xmlns:w14="http://schemas.microsoft.com/office/word/2010/wordml" xmlns:wpg="http://schemas.microsoft.com/office/word/2010/wordprocessingGroup" xmlns:wpi="http://schemas.microsoft.com/office/word/2010/wordprocessingInk" xmlns:wne="http://schemas.microsoft.com/office/word/2006/wordml" xmlns:wps="http://schemas.microsoft.com/office/word/2010/wordprocessingShape" mc:Ignorable="w14 wp14">
+<w:styles xmlns:wpc="http://schemas.microsoft.com/office/word/2010/wordprocessingCanvas" xmlns:mc="http://schemas.openxmlformats.org/markup-compatibility/2006" xmlns:o="urn:schemas-microsoft-com:office:office" xmlns:r="http://schemas.openxmlformats.org/officeDocument/2006/relationships" xmlns:m="http://schemas.openxmlformats.org/officeDocument/2006/math" xmlns:v="urn:schemas-microsoft-com:vml" xmlns:wp14="http://schemas.microsoft.com/office/word/2010/wordprocessingDrawing" xmlns:wp="http://schemas.openxmlformats.org/drawingml/2006/wordprocessingDrawing" xmlns:w10="urn:schemas-microsoft-com:office:word" xmlns:w="http://schemas.openxmlformats.org/wordprocessingml/2006/main" xmlns:w14="http://schemas.microsoft.com/office/word/2010/wordml" xmlns:wpg="http://schemas.microsoft.com/office/word/2010/wordprocessingGroup" xmlns:wpi="http://schemas.microsoft.com/office/word/2010/wordprocessingInk" xmlns:wne="http://schemas.microsoft.com/office/word/2006/wordml" xmlns:wps="http://schemas.microsoft.com/office/word/2010/wordprocessingShape" mc:Ignorable="w14 wp14">
   <w:docDefaults>
     <w:rPrDefault>
       <w:rPr>
@@ -26477,7 +26638,7 @@
     </w:rPrDefault>
     <w:pPrDefault/>
   </w:docDefaults>
-  <w:latentStyles w:defLockedState="0" w:defUIPriority="0" w:defSemiHidden="1" w:defUnhideWhenUsed="0" w:defQFormat="0" w:count="276">
+  <w:latentStyles w:defLockedState="0" w:defUIPriority="0" w:defSemiHidden="1" w:defUnhideWhenUsed="0" w:defQFormat="0" w:count="267">
     <w:lsdException w:name="Normal" w:semiHidden="0"/>
     <w:lsdException w:name="heading 1" w:semiHidden="0"/>
     <w:lsdException w:name="heading 2" w:semiHidden="0"/>
@@ -26935,7 +27096,6 @@
       <w:lang w:val="es-MX" w:eastAsia="en-US"/>
     </w:rPr>
     <w:tblPr>
-      <w:tblInd w:w="0" w:type="dxa"/>
       <w:tblBorders>
         <w:top w:val="single" w:sz="4" w:space="0" w:color="000000" w:themeColor="text1"/>
         <w:left w:val="single" w:sz="4" w:space="0" w:color="000000" w:themeColor="text1"/>
@@ -26944,12 +27104,6 @@
         <w:insideH w:val="single" w:sz="4" w:space="0" w:color="000000" w:themeColor="text1"/>
         <w:insideV w:val="single" w:sz="4" w:space="0" w:color="000000" w:themeColor="text1"/>
       </w:tblBorders>
-      <w:tblCellMar>
-        <w:top w:w="0" w:type="dxa"/>
-        <w:left w:w="108" w:type="dxa"/>
-        <w:bottom w:w="0" w:type="dxa"/>
-        <w:right w:w="108" w:type="dxa"/>
-      </w:tblCellMar>
     </w:tblPr>
   </w:style>
   <w:style w:type="paragraph" w:styleId="Prrafodelista">

</xml_diff>